<commit_message>
Update AiPS - Model  podataka i perzistencije.docx
Azuriranje dokumenta "Model podatake i perzistencije"
</commit_message>
<xml_diff>
--- a/Architecture/AiPS - Model  podataka i perzistencije.docx
+++ b/Architecture/AiPS - Model  podataka i perzistencije.docx
@@ -6,8 +6,6 @@
       <w:pPr>
         <w:spacing w:line="360" w:lineRule="auto"/>
         <w:jc w:val="center"/>
-      </w:pPr>
-      <w:r>
         <w:rPr>
           <w:rFonts w:cs="Times New Roman"/>
           <w:i/>
@@ -16,6 +14,16 @@
           <w:szCs w:val="36"/>
           <w:lang w:val="sr-Latn-RS"/>
         </w:rPr>
+      </w:pPr>
+      <w:r>
+        <w:rPr>
+          <w:rFonts w:cs="Times New Roman"/>
+          <w:i/>
+          <w:iCs/>
+          <w:sz w:val="36"/>
+          <w:szCs w:val="36"/>
+          <w:lang w:val="sr-Latn-RS"/>
+        </w:rPr>
         <w:t>Elektronski fakultet Niš</w:t>
       </w:r>
     </w:p>
@@ -39,7 +47,7 @@
           <w:lang w:val="sr-Latn-RS"/>
         </w:rPr>
         <w:drawing>
-          <wp:anchor distT="0" distB="0" distL="0" distR="0" simplePos="0" relativeHeight="2" behindDoc="1" locked="0" layoutInCell="1" allowOverlap="1" wp14:anchorId="7A8EA23A" wp14:editId="4CF286B4">
+          <wp:anchor distT="0" distB="0" distL="0" distR="0" simplePos="0" relativeHeight="251661312" behindDoc="1" locked="0" layoutInCell="1" allowOverlap="1" wp14:anchorId="4711DB23" wp14:editId="1310A250">
             <wp:simplePos x="0" y="0"/>
             <wp:positionH relativeFrom="margin">
               <wp:align>center</wp:align>
@@ -149,8 +157,6 @@
       <w:pPr>
         <w:spacing w:line="360" w:lineRule="auto"/>
         <w:jc w:val="center"/>
-      </w:pPr>
-      <w:r>
         <w:rPr>
           <w:rFonts w:cs="Times New Roman"/>
           <w:b/>
@@ -159,6 +165,16 @@
           <w:szCs w:val="52"/>
           <w:lang w:val="sr-Latn-RS"/>
         </w:rPr>
+      </w:pPr>
+      <w:r>
+        <w:rPr>
+          <w:rFonts w:cs="Times New Roman"/>
+          <w:b/>
+          <w:bCs/>
+          <w:sz w:val="52"/>
+          <w:szCs w:val="52"/>
+          <w:lang w:val="sr-Latn-RS"/>
+        </w:rPr>
         <w:t>Arhitektura i projektovanje softvera</w:t>
       </w:r>
     </w:p>
@@ -166,6 +182,13 @@
       <w:pPr>
         <w:spacing w:line="360" w:lineRule="auto"/>
         <w:jc w:val="center"/>
+        <w:rPr>
+          <w:rFonts w:cs="Times New Roman"/>
+          <w:b/>
+          <w:bCs/>
+          <w:sz w:val="48"/>
+          <w:szCs w:val="48"/>
+        </w:rPr>
       </w:pPr>
       <w:r>
         <w:rPr>
@@ -212,7 +235,7 @@
           <w:lang/>
         </w:rPr>
         <w:drawing>
-          <wp:anchor distT="0" distB="0" distL="0" distR="0" simplePos="0" relativeHeight="3" behindDoc="0" locked="0" layoutInCell="1" allowOverlap="1" wp14:anchorId="0F267625" wp14:editId="518F193F">
+          <wp:anchor distT="0" distB="0" distL="0" distR="0" simplePos="0" relativeHeight="251663360" behindDoc="0" locked="0" layoutInCell="1" allowOverlap="1" wp14:anchorId="002F8D51" wp14:editId="3B4CFD05">
             <wp:simplePos x="0" y="0"/>
             <wp:positionH relativeFrom="margin">
               <wp:align>center</wp:align>
@@ -336,159 +359,146 @@
           <w:lang w:val="sr-Latn-RS"/>
         </w:rPr>
       </w:pPr>
-    </w:p>
-    <w:p>
-      <w:pPr>
-        <w:widowControl/>
-        <w:rPr>
-          <w:rFonts w:cs="Times New Roman"/>
-          <w:lang w:val="sr-Latn-RS"/>
-        </w:rPr>
-      </w:pPr>
-    </w:p>
-    <w:p>
-      <w:pPr>
-        <w:widowControl/>
-        <w:rPr>
-          <w:rFonts w:cs="Times New Roman"/>
-          <w:lang w:val="sr-Latn-RS"/>
-        </w:rPr>
-      </w:pPr>
-    </w:p>
-    <w:p>
-      <w:pPr>
-        <w:widowControl/>
-        <w:rPr>
-          <w:rFonts w:cs="Times New Roman"/>
-          <w:lang w:val="sr-Latn-RS"/>
-        </w:rPr>
-      </w:pPr>
-    </w:p>
-    <w:p>
-      <w:pPr>
-        <w:widowControl/>
-        <w:rPr>
-          <w:rFonts w:cs="Times New Roman"/>
-          <w:lang w:val="sr-Latn-RS"/>
-        </w:rPr>
-      </w:pPr>
-    </w:p>
-    <w:p>
-      <w:pPr>
-        <w:widowControl/>
-        <w:rPr>
-          <w:rFonts w:cs="Times New Roman"/>
-          <w:lang w:val="sr-Latn-RS"/>
-        </w:rPr>
-      </w:pPr>
-    </w:p>
-    <w:p>
-      <w:pPr>
-        <w:widowControl/>
-        <w:rPr>
-          <w:rFonts w:cs="Times New Roman"/>
-          <w:lang w:val="sr-Latn-RS"/>
-        </w:rPr>
-      </w:pPr>
-    </w:p>
-    <w:p>
-      <w:pPr>
-        <w:widowControl/>
-        <w:rPr>
-          <w:rFonts w:cs="Times New Roman"/>
-          <w:lang w:val="sr-Latn-RS"/>
-        </w:rPr>
-      </w:pPr>
-    </w:p>
-    <w:p>
-      <w:pPr>
-        <w:widowControl/>
-        <w:rPr>
-          <w:rFonts w:cs="Times New Roman"/>
-          <w:lang w:val="sr-Latn-RS"/>
-        </w:rPr>
-      </w:pPr>
-    </w:p>
-    <w:p>
-      <w:pPr>
-        <w:widowControl/>
-        <w:rPr>
-          <w:rFonts w:cs="Times New Roman"/>
-          <w:lang w:val="sr-Latn-RS"/>
-        </w:rPr>
-      </w:pPr>
-    </w:p>
-    <w:p>
-      <w:pPr>
-        <w:widowControl/>
-        <w:rPr>
-          <w:rFonts w:cs="Times New Roman"/>
-          <w:lang w:val="sr-Latn-RS"/>
-        </w:rPr>
-      </w:pPr>
-    </w:p>
-    <w:p>
-      <w:pPr>
-        <w:widowControl/>
-        <w:rPr>
-          <w:rFonts w:cs="Times New Roman"/>
-          <w:lang w:val="sr-Latn-RS"/>
-        </w:rPr>
-      </w:pPr>
-    </w:p>
-    <w:p>
-      <w:pPr>
-        <w:widowControl/>
-        <w:rPr>
-          <w:rFonts w:cs="Times New Roman"/>
-          <w:lang w:val="sr-Latn-RS"/>
-        </w:rPr>
-      </w:pPr>
-    </w:p>
-    <w:p>
-      <w:pPr>
-        <w:widowControl/>
-        <w:rPr>
-          <w:rFonts w:cs="Times New Roman"/>
-          <w:lang w:val="sr-Latn-RS"/>
-        </w:rPr>
-      </w:pPr>
-    </w:p>
-    <w:p>
-      <w:pPr>
-        <w:widowControl/>
-        <w:rPr>
-          <w:rFonts w:cs="Times New Roman"/>
-          <w:lang w:val="sr-Latn-RS"/>
-        </w:rPr>
-      </w:pPr>
-    </w:p>
-    <w:p>
-      <w:pPr>
-        <w:widowControl/>
-        <w:rPr>
-          <w:rFonts w:cs="Times New Roman"/>
-          <w:lang w:val="sr-Latn-RS"/>
-        </w:rPr>
-      </w:pPr>
-    </w:p>
-    <w:p>
-      <w:pPr>
-        <w:widowControl/>
-        <w:rPr>
-          <w:rFonts w:cs="Times New Roman"/>
-          <w:lang w:val="sr-Latn-RS"/>
-        </w:rPr>
-      </w:pPr>
-    </w:p>
-    <w:p>
-      <w:pPr>
-        <w:widowControl/>
-        <w:rPr>
-          <w:rFonts w:cs="Times New Roman"/>
-          <w:lang w:val="sr-Latn-RS"/>
-        </w:rPr>
-      </w:pPr>
+      <w:r>
+        <w:br w:type="page"/>
+      </w:r>
+      <w:r>
+        <w:rPr>
+          <w:noProof/>
+        </w:rPr>
+        <w:pict w14:anchorId="169FD139">
+          <v:shapetype id="_x0000_t202" coordsize="21600,21600" o:spt="202" path="m,l,21600r21600,l21600,xe">
+            <v:stroke joinstyle="miter"/>
+            <v:path gradientshapeok="t" o:connecttype="rect"/>
+          </v:shapetype>
+          <v:shape id="Text Box 6" o:spid="_x0000_s1028" type="#_x0000_t202" style="position:absolute;margin-left:332pt;margin-top:150.65pt;width:179.5pt;height:104.75pt;z-index:251662336;visibility:visible;mso-wrap-style:square;mso-wrap-distance-left:9pt;mso-wrap-distance-top:3.6pt;mso-wrap-distance-right:9pt;mso-wrap-distance-bottom:3.6pt;mso-position-horizontal:absolute;mso-position-horizontal-relative:text;mso-position-vertical:absolute;mso-position-vertical-relative:text;v-text-anchor:top" o:gfxdata="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" filled="f" stroked="f">
+            <v:textbox>
+              <w:txbxContent>
+                <w:p>
+                  <w:pPr>
+                    <w:pStyle w:val="PreformattedText"/>
+                    <w:rPr>
+                      <w:rFonts w:ascii="Times New Roman" w:hAnsi="Times New Roman" w:cs="Times New Roman"/>
+                      <w:sz w:val="36"/>
+                      <w:szCs w:val="36"/>
+                      <w:lang w:val="sr-Latn-RS"/>
+                    </w:rPr>
+                  </w:pPr>
+                  <w:r>
+                    <w:rPr>
+                      <w:rFonts w:ascii="Times New Roman" w:hAnsi="Times New Roman" w:cs="Times New Roman"/>
+                      <w:sz w:val="36"/>
+                      <w:szCs w:val="36"/>
+                      <w:lang w:val="sr-Latn-RS"/>
+                    </w:rPr>
+                    <w:t>Tim: B</w:t>
+                  </w:r>
+                  <w:r>
+                    <w:rPr>
+                      <w:rFonts w:ascii="Times New Roman" w:hAnsi="Times New Roman" w:cs="Times New Roman"/>
+                      <w:sz w:val="36"/>
+                      <w:szCs w:val="36"/>
+                      <w:vertAlign w:val="superscript"/>
+                      <w:lang w:val="sr-Latn-RS"/>
+                    </w:rPr>
+                    <w:t>2</w:t>
+                  </w:r>
+                  <w:r>
+                    <w:rPr>
+                      <w:rFonts w:ascii="Times New Roman" w:hAnsi="Times New Roman" w:cs="Times New Roman"/>
+                      <w:sz w:val="36"/>
+                      <w:szCs w:val="36"/>
+                      <w:lang w:val="sr-Latn-RS"/>
+                    </w:rPr>
+                    <w:t>J</w:t>
+                  </w:r>
+                </w:p>
+                <w:p>
+                  <w:pPr>
+                    <w:pStyle w:val="PreformattedText"/>
+                    <w:rPr>
+                      <w:rFonts w:ascii="Times New Roman" w:hAnsi="Times New Roman" w:cs="Times New Roman"/>
+                      <w:sz w:val="36"/>
+                      <w:szCs w:val="36"/>
+                    </w:rPr>
+                  </w:pPr>
+                </w:p>
+                <w:p>
+                  <w:pPr>
+                    <w:pStyle w:val="PreformattedText"/>
+                    <w:rPr>
+                      <w:rFonts w:ascii="Times New Roman" w:hAnsi="Times New Roman" w:cs="Times New Roman"/>
+                      <w:sz w:val="28"/>
+                      <w:szCs w:val="28"/>
+                    </w:rPr>
+                  </w:pPr>
+                  <w:r>
+                    <w:rPr>
+                      <w:rFonts w:ascii="Times New Roman" w:hAnsi="Times New Roman" w:cs="Times New Roman"/>
+                      <w:sz w:val="28"/>
+                      <w:szCs w:val="28"/>
+                    </w:rPr>
+                    <w:t xml:space="preserve">David </w:t>
+                  </w:r>
+                  <w:r>
+                    <w:rPr>
+                      <w:rFonts w:ascii="Times New Roman" w:hAnsi="Times New Roman" w:cs="Times New Roman"/>
+                      <w:sz w:val="28"/>
+                      <w:szCs w:val="28"/>
+                      <w:lang w:val="sr-Latn-RS"/>
+                    </w:rPr>
+                    <w:t>Bosnić 16489</w:t>
+                  </w:r>
+                </w:p>
+                <w:p>
+                  <w:pPr>
+                    <w:pStyle w:val="PreformattedText"/>
+                    <w:rPr>
+                      <w:rFonts w:ascii="Times New Roman" w:hAnsi="Times New Roman" w:cs="Times New Roman"/>
+                      <w:sz w:val="28"/>
+                      <w:szCs w:val="28"/>
+                    </w:rPr>
+                  </w:pPr>
+                  <w:r>
+                    <w:rPr>
+                      <w:rFonts w:ascii="Times New Roman" w:hAnsi="Times New Roman" w:cs="Times New Roman"/>
+                      <w:sz w:val="28"/>
+                      <w:szCs w:val="28"/>
+                      <w:lang w:val="sr-Latn-RS"/>
+                    </w:rPr>
+                    <w:t>Nikola Begović 16481</w:t>
+                  </w:r>
+                </w:p>
+                <w:p>
+                  <w:pPr>
+                    <w:pStyle w:val="PreformattedText"/>
+                    <w:rPr>
+                      <w:rFonts w:ascii="Times New Roman" w:hAnsi="Times New Roman" w:cs="Times New Roman"/>
+                      <w:sz w:val="28"/>
+                      <w:szCs w:val="28"/>
+                    </w:rPr>
+                  </w:pPr>
+                  <w:r>
+                    <w:rPr>
+                      <w:rFonts w:ascii="Times New Roman" w:hAnsi="Times New Roman" w:cs="Times New Roman"/>
+                      <w:sz w:val="28"/>
+                      <w:szCs w:val="28"/>
+                      <w:lang w:val="sr-Latn-RS"/>
+                    </w:rPr>
+                    <w:t>Jovana Jović 16639</w:t>
+                  </w:r>
+                </w:p>
+                <w:p>
+                  <w:pPr>
+                    <w:pStyle w:val="FrameContents"/>
+                  </w:pPr>
+                </w:p>
+              </w:txbxContent>
+            </v:textbox>
+            <w10:wrap type="square"/>
+          </v:shape>
+        </w:pict>
+      </w:r>
     </w:p>
     <w:p>
       <w:pPr>
@@ -521,28 +531,15 @@
         <w:widowControl/>
         <w:rPr>
           <w:rFonts w:hint="eastAsia"/>
-        </w:rPr>
-      </w:pPr>
-      <w:r>
-        <w:rPr>
-          <w:rFonts w:ascii="Times New Roman" w:hAnsi="Times New Roman" w:cs="Times New Roman"/>
-          <w:lang w:val="sr-Latn-RS"/>
-        </w:rPr>
-        <w:t xml:space="preserve">Naš projekat UNO – Infinity War koristi mongodb kao primarnu bazu podataka, u kojoj se čuvaju </w:t>
-      </w:r>
-      <w:r>
-        <w:rPr>
-          <w:rFonts w:ascii="Times New Roman" w:hAnsi="Times New Roman" w:cs="Times New Roman"/>
-          <w:lang w:val="sr-Latn-RS"/>
-        </w:rPr>
-        <w:t>osnovne informacije o korisnicima, kao i o igrama koje se trenutno igraju ili su završene. Za komunikaciju sa bazom i modeliranje objekata koristimo mongoose. Za čuvanje informacija koje su potrebne za logovanje korisnika (kao što su email i šifra) koristi</w:t>
-      </w:r>
-      <w:r>
-        <w:rPr>
-          <w:rFonts w:ascii="Times New Roman" w:hAnsi="Times New Roman" w:cs="Times New Roman"/>
-          <w:lang w:val="sr-Latn-RS"/>
-        </w:rPr>
-        <w:t>mo google-ov servis za autentifikaciju „firebase“.</w:t>
+          <w:lang w:val="sr-Latn-RS"/>
+        </w:rPr>
+      </w:pPr>
+      <w:r>
+        <w:rPr>
+          <w:rFonts w:ascii="Times New Roman" w:hAnsi="Times New Roman" w:cs="Times New Roman"/>
+          <w:lang w:val="sr-Latn-RS"/>
+        </w:rPr>
+        <w:t>Naš projekat UNO – Infinity War koristi mongodb kao primarnu bazu podataka, u kojoj se čuvaju osnovne informacije o korisnicima, kao i o igrama koje se trenutno igraju ili su završene. Za komunikaciju sa bazom i modeliranje objekata koristimo mongoose. Za čuvanje informacija koje su potrebne za logovanje korisnika (kao što su email i šifra) koristimo google-ov servis za autentifikaciju „firebase“.</w:t>
       </w:r>
       <w:r>
         <w:rPr>
@@ -583,6 +580,7 @@
         </w:numPr>
         <w:rPr>
           <w:rFonts w:hint="eastAsia"/>
+          <w:lang w:val="fr-FR"/>
         </w:rPr>
       </w:pPr>
       <w:r>
@@ -630,14 +628,7 @@
           <w:rFonts w:ascii="Times New Roman" w:hAnsi="Times New Roman" w:cs="Times New Roman"/>
           <w:lang w:val="sr-Latn-RS"/>
         </w:rPr>
-        <w:t>igraci – niz igrač</w:t>
-      </w:r>
-      <w:r>
-        <w:rPr>
-          <w:rFonts w:ascii="Times New Roman" w:hAnsi="Times New Roman" w:cs="Times New Roman"/>
-          <w:lang w:val="sr-Latn-RS"/>
-        </w:rPr>
-        <w:t xml:space="preserve">a koji trenutno učestvuju u partiji </w:t>
+        <w:t xml:space="preserve">igraci – niz igrača koji trenutno učestvuju u partiji </w:t>
       </w:r>
     </w:p>
     <w:p>
@@ -670,6 +661,7 @@
         </w:numPr>
         <w:rPr>
           <w:rFonts w:hint="eastAsia"/>
+          <w:lang w:val="fr-FR"/>
         </w:rPr>
       </w:pPr>
       <w:r>
@@ -717,14 +709,7 @@
           <w:rFonts w:ascii="Times New Roman" w:hAnsi="Times New Roman" w:cs="Times New Roman"/>
           <w:lang w:val="sr-Latn-RS"/>
         </w:rPr>
-        <w:t>obrnutRedosled – opisuje u kom smeru tre</w:t>
-      </w:r>
-      <w:r>
-        <w:rPr>
-          <w:rFonts w:ascii="Times New Roman" w:hAnsi="Times New Roman" w:cs="Times New Roman"/>
-          <w:lang w:val="sr-Latn-RS"/>
-        </w:rPr>
-        <w:t>nutno ide tok igre, tipa Boolean</w:t>
+        <w:t>obrnutRedosled – opisuje u kom smeru trenutno ide tok igre, tipa Boolean</w:t>
       </w:r>
     </w:p>
     <w:p>
@@ -737,6 +722,7 @@
         </w:numPr>
         <w:rPr>
           <w:rFonts w:hint="eastAsia"/>
+          <w:lang w:val="fr-FR"/>
         </w:rPr>
       </w:pPr>
       <w:r>
@@ -757,6 +743,7 @@
         </w:numPr>
         <w:rPr>
           <w:rFonts w:hint="eastAsia"/>
+          <w:lang w:val="fr-FR"/>
         </w:rPr>
       </w:pPr>
       <w:r>
@@ -777,6 +764,7 @@
         </w:numPr>
         <w:rPr>
           <w:rFonts w:hint="eastAsia"/>
+          <w:lang w:val="fr-FR"/>
         </w:rPr>
       </w:pPr>
       <w:r>
@@ -817,21 +805,15 @@
         </w:numPr>
         <w:rPr>
           <w:rFonts w:hint="eastAsia"/>
-        </w:rPr>
-      </w:pPr>
-      <w:r>
-        <w:rPr>
-          <w:rFonts w:ascii="Times New Roman" w:hAnsi="Times New Roman" w:cs="Times New Roman"/>
-          <w:lang w:val="sr-Latn-RS"/>
-        </w:rPr>
-        <w:t>karte – sadrži atribute vezane za sve dosad</w:t>
-      </w:r>
-      <w:r>
-        <w:rPr>
-          <w:rFonts w:ascii="Times New Roman" w:hAnsi="Times New Roman" w:cs="Times New Roman"/>
-          <w:lang w:val="sr-Latn-RS"/>
-        </w:rPr>
-        <w:t>ašnje odigrane karte</w:t>
+          <w:lang w:val="fr-FR"/>
+        </w:rPr>
+      </w:pPr>
+      <w:r>
+        <w:rPr>
+          <w:rFonts w:ascii="Times New Roman" w:hAnsi="Times New Roman" w:cs="Times New Roman"/>
+          <w:lang w:val="sr-Latn-RS"/>
+        </w:rPr>
+        <w:t>karte – sadrži atribute vezane za sve dosadašnje odigrane karte</w:t>
       </w:r>
     </w:p>
     <w:p>
@@ -842,6 +824,10 @@
           <w:ilvl w:val="1"/>
           <w:numId w:val="1"/>
         </w:numPr>
+        <w:rPr>
+          <w:rFonts w:hint="eastAsia"/>
+          <w:lang w:val="fr-FR"/>
+        </w:rPr>
       </w:pPr>
       <w:r>
         <w:rPr>
@@ -858,6 +844,7 @@
         <w:ind w:left="1080"/>
         <w:rPr>
           <w:rFonts w:hint="eastAsia"/>
+          <w:lang w:val="fr-FR"/>
         </w:rPr>
       </w:pPr>
     </w:p>
@@ -871,6 +858,7 @@
         </w:numPr>
         <w:rPr>
           <w:rFonts w:hint="eastAsia"/>
+          <w:lang w:val="fr-FR"/>
         </w:rPr>
       </w:pPr>
       <w:r>
@@ -891,6 +879,7 @@
         </w:numPr>
         <w:rPr>
           <w:rFonts w:hint="eastAsia"/>
+          <w:lang w:val="fr-FR"/>
         </w:rPr>
       </w:pPr>
       <w:r>
@@ -911,6 +900,7 @@
         </w:numPr>
         <w:rPr>
           <w:rFonts w:hint="eastAsia"/>
+          <w:lang w:val="fr-FR"/>
         </w:rPr>
       </w:pPr>
       <w:r>
@@ -923,6 +913,7 @@
       <w:r>
         <w:rPr>
           <w:rFonts w:ascii="Times New Roman" w:hAnsi="Times New Roman" w:cs="Times New Roman"/>
+          <w:lang w:val="fr-FR"/>
         </w:rPr>
         <w:t xml:space="preserve"> - </w:t>
       </w:r>
@@ -955,6 +946,7 @@
         </w:numPr>
         <w:rPr>
           <w:rFonts w:hint="eastAsia"/>
+          <w:lang w:val="sr-Latn-RS"/>
         </w:rPr>
       </w:pPr>
       <w:r>
@@ -975,6 +967,7 @@
         </w:numPr>
         <w:rPr>
           <w:rFonts w:hint="eastAsia"/>
+          <w:lang w:val="fr-FR"/>
         </w:rPr>
       </w:pPr>
       <w:r>
@@ -1015,6 +1008,7 @@
         </w:numPr>
         <w:rPr>
           <w:rFonts w:hint="eastAsia"/>
+          <w:lang w:val="fr-FR"/>
         </w:rPr>
       </w:pPr>
       <w:r>
@@ -1035,6 +1029,7 @@
         </w:numPr>
         <w:rPr>
           <w:rFonts w:hint="eastAsia"/>
+          <w:lang w:val="fr-FR"/>
         </w:rPr>
       </w:pPr>
       <w:r>
@@ -1055,6 +1050,7 @@
         </w:numPr>
         <w:rPr>
           <w:rFonts w:hint="eastAsia"/>
+          <w:lang w:val="fr-FR"/>
         </w:rPr>
       </w:pPr>
       <w:r>
@@ -1075,6 +1071,7 @@
         </w:numPr>
         <w:rPr>
           <w:rFonts w:hint="eastAsia"/>
+          <w:lang w:val="fr-FR"/>
         </w:rPr>
       </w:pPr>
       <w:r>
@@ -1146,6 +1143,7 @@
         </w:numPr>
         <w:rPr>
           <w:rFonts w:hint="eastAsia"/>
+          <w:lang w:val="sr-Latn-RS"/>
         </w:rPr>
       </w:pPr>
       <w:r>
@@ -1166,6 +1164,7 @@
         </w:numPr>
         <w:rPr>
           <w:rFonts w:hint="eastAsia"/>
+          <w:lang w:val="sr-Latn-RS"/>
         </w:rPr>
       </w:pPr>
       <w:r>
@@ -1237,6 +1236,7 @@
         </w:numPr>
         <w:rPr>
           <w:rFonts w:hint="eastAsia"/>
+          <w:lang w:val="sr-Latn-RS"/>
         </w:rPr>
       </w:pPr>
       <w:r>
@@ -1257,6 +1257,7 @@
         </w:numPr>
         <w:rPr>
           <w:rFonts w:hint="eastAsia"/>
+          <w:lang w:val="sr-Latn-RS"/>
         </w:rPr>
       </w:pPr>
       <w:r>
@@ -1277,6 +1278,7 @@
         </w:numPr>
         <w:rPr>
           <w:rFonts w:hint="eastAsia"/>
+          <w:lang w:val="sr-Latn-RS"/>
         </w:rPr>
       </w:pPr>
       <w:r>
@@ -1294,18 +1296,211 @@
         <w:ind w:left="1080"/>
         <w:rPr>
           <w:rFonts w:hint="eastAsia"/>
-        </w:rPr>
-      </w:pPr>
-    </w:p>
-    <w:p>
-      <w:pPr>
-        <w:pStyle w:val="PreformattedText"/>
-        <w:widowControl/>
-        <w:rPr>
-          <w:rFonts w:ascii="Times New Roman" w:hAnsi="Times New Roman" w:cs="Times New Roman"/>
-          <w:lang w:val="sr-Latn-RS"/>
-        </w:rPr>
-      </w:pPr>
+          <w:lang w:val="sr-Latn-RS"/>
+        </w:rPr>
+      </w:pPr>
+    </w:p>
+    <w:p>
+      <w:pPr>
+        <w:pStyle w:val="PreformattedText"/>
+        <w:widowControl/>
+        <w:numPr>
+          <w:ilvl w:val="0"/>
+          <w:numId w:val="4"/>
+        </w:numPr>
+        <w:rPr>
+          <w:lang w:val="sr-Latn-RS"/>
+        </w:rPr>
+      </w:pPr>
+      <w:r>
+        <w:rPr>
+          <w:rFonts w:ascii="Times New Roman" w:hAnsi="Times New Roman" w:cs="Times New Roman"/>
+          <w:lang w:val="sr-Latn-RS"/>
+        </w:rPr>
+        <w:lastRenderedPageBreak/>
+        <w:t>Chat – pamti podatke koji predstavljaju niz poruka u jednoj igri</w:t>
+      </w:r>
+    </w:p>
+    <w:p>
+      <w:pPr>
+        <w:pStyle w:val="PreformattedText"/>
+        <w:widowControl/>
+        <w:numPr>
+          <w:ilvl w:val="1"/>
+          <w:numId w:val="4"/>
+        </w:numPr>
+        <w:rPr>
+          <w:lang w:val="fr-FR"/>
+        </w:rPr>
+      </w:pPr>
+      <w:r>
+        <w:rPr>
+          <w:rFonts w:ascii="Times New Roman" w:hAnsi="Times New Roman" w:cs="Times New Roman"/>
+          <w:lang w:val="sr-Latn-RS"/>
+        </w:rPr>
+        <w:t>igracIme – pamti nickname igrača koji je poslao poruku</w:t>
+      </w:r>
+    </w:p>
+    <w:p>
+      <w:pPr>
+        <w:pStyle w:val="PreformattedText"/>
+        <w:widowControl/>
+        <w:numPr>
+          <w:ilvl w:val="1"/>
+          <w:numId w:val="4"/>
+        </w:numPr>
+      </w:pPr>
+      <w:r>
+        <w:rPr>
+          <w:rFonts w:ascii="Times New Roman" w:hAnsi="Times New Roman" w:cs="Times New Roman"/>
+          <w:lang w:val="sr-Latn-RS"/>
+        </w:rPr>
+        <w:t>poruka – tekst poslate poruke</w:t>
+      </w:r>
+      <w:r>
+        <w:rPr>
+          <w:rFonts w:ascii="Times New Roman" w:hAnsi="Times New Roman" w:cs="Times New Roman"/>
+          <w:lang w:val="sr-Latn-RS"/>
+        </w:rPr>
+        <w:br/>
+      </w:r>
+    </w:p>
+    <w:p>
+      <w:pPr>
+        <w:pStyle w:val="PreformattedText"/>
+        <w:widowControl/>
+      </w:pPr>
+      <w:r>
+        <w:rPr>
+          <w:rFonts w:ascii="Times New Roman" w:hAnsi="Times New Roman" w:cs="Times New Roman"/>
+          <w:lang w:val="sr-Latn-RS"/>
+        </w:rPr>
+        <w:t>U projektu smo priložili neke od primera upita prema bazi kroz REST-full api kako bismo demonstrirali njen rad.</w:t>
+      </w:r>
+    </w:p>
+    <w:p>
+      <w:pPr>
+        <w:pStyle w:val="PreformattedText"/>
+        <w:widowControl/>
+        <w:rPr>
+          <w:rFonts w:ascii="Times New Roman" w:hAnsi="Times New Roman" w:cs="Times New Roman"/>
+          <w:lang w:val="sr-Latn-RS"/>
+        </w:rPr>
+      </w:pPr>
+    </w:p>
+    <w:p>
+      <w:pPr>
+        <w:pStyle w:val="PreformattedText"/>
+        <w:widowControl/>
+        <w:rPr>
+          <w:rFonts w:ascii="Times New Roman" w:hAnsi="Times New Roman" w:cs="Times New Roman"/>
+          <w:lang w:val="sr-Latn-RS"/>
+        </w:rPr>
+      </w:pPr>
+    </w:p>
+    <w:p>
+      <w:pPr>
+        <w:pStyle w:val="PreformattedText"/>
+        <w:widowControl/>
+        <w:rPr>
+          <w:rFonts w:ascii="Times New Roman" w:hAnsi="Times New Roman" w:cs="Times New Roman"/>
+          <w:lang w:val="sr-Latn-RS"/>
+        </w:rPr>
+      </w:pPr>
+    </w:p>
+    <w:p>
+      <w:pPr>
+        <w:pStyle w:val="IntenseQuote"/>
+      </w:pPr>
+      <w:r>
+        <w:rPr>
+          <w:rFonts w:cs="Times New Roman"/>
+          <w:sz w:val="32"/>
+          <w:szCs w:val="24"/>
+          <w:lang w:val="sr-Latn-RS"/>
+        </w:rPr>
+        <w:t>SLIKOVIT PRIKAZ MONGOOSE ŠEME OBJEKATA</w:t>
+      </w:r>
+    </w:p>
+    <w:p>
+      <w:pPr>
+        <w:pStyle w:val="PreformattedText"/>
+        <w:widowControl/>
+        <w:rPr>
+          <w:rFonts w:ascii="Times New Roman" w:hAnsi="Times New Roman" w:cs="Times New Roman"/>
+          <w:lang w:val="sr-Latn-RS"/>
+        </w:rPr>
+      </w:pPr>
+    </w:p>
+    <w:p>
+      <w:pPr>
+        <w:pStyle w:val="PreformattedText"/>
+        <w:widowControl/>
+        <w:rPr>
+          <w:rFonts w:ascii="Times New Roman" w:hAnsi="Times New Roman" w:cs="Times New Roman"/>
+          <w:lang w:val="sr-Latn-RS"/>
+        </w:rPr>
+      </w:pPr>
+    </w:p>
+    <w:p>
+      <w:pPr>
+        <w:pStyle w:val="PreformattedText"/>
+        <w:widowControl/>
+        <w:rPr>
+          <w:rFonts w:ascii="Times New Roman" w:hAnsi="Times New Roman" w:cs="Times New Roman"/>
+          <w:lang w:val="sr-Latn-RS"/>
+        </w:rPr>
+      </w:pPr>
+      <w:r>
+        <w:rPr>
+          <w:noProof/>
+        </w:rPr>
+        <w:drawing>
+          <wp:anchor distT="0" distB="0" distL="0" distR="0" simplePos="0" relativeHeight="251659264" behindDoc="0" locked="0" layoutInCell="1" allowOverlap="1" wp14:anchorId="6F0742FC" wp14:editId="04A1B416">
+            <wp:simplePos x="0" y="0"/>
+            <wp:positionH relativeFrom="column">
+              <wp:posOffset>0</wp:posOffset>
+            </wp:positionH>
+            <wp:positionV relativeFrom="paragraph">
+              <wp:posOffset>151130</wp:posOffset>
+            </wp:positionV>
+            <wp:extent cx="7559040" cy="3973830"/>
+            <wp:effectExtent l="0" t="0" r="0" b="0"/>
+            <wp:wrapSquare wrapText="largest"/>
+            <wp:docPr id="3" name="Image1"/>
+            <wp:cNvGraphicFramePr>
+              <a:graphicFrameLocks xmlns:a="http://schemas.openxmlformats.org/drawingml/2006/main" noChangeAspect="1"/>
+            </wp:cNvGraphicFramePr>
+            <a:graphic xmlns:a="http://schemas.openxmlformats.org/drawingml/2006/main">
+              <a:graphicData uri="http://schemas.openxmlformats.org/drawingml/2006/picture">
+                <pic:pic xmlns:pic="http://schemas.openxmlformats.org/drawingml/2006/picture">
+                  <pic:nvPicPr>
+                    <pic:cNvPr id="3" name="Image1"/>
+                    <pic:cNvPicPr>
+                      <a:picLocks noChangeAspect="1" noChangeArrowheads="1"/>
+                    </pic:cNvPicPr>
+                  </pic:nvPicPr>
+                  <pic:blipFill>
+                    <a:blip r:embed="rId7"/>
+                    <a:stretch>
+                      <a:fillRect/>
+                    </a:stretch>
+                  </pic:blipFill>
+                  <pic:spPr bwMode="auto">
+                    <a:xfrm>
+                      <a:off x="0" y="0"/>
+                      <a:ext cx="7559040" cy="3973830"/>
+                    </a:xfrm>
+                    <a:prstGeom prst="rect">
+                      <a:avLst/>
+                    </a:prstGeom>
+                  </pic:spPr>
+                </pic:pic>
+              </a:graphicData>
+            </a:graphic>
+          </wp:anchor>
+        </w:drawing>
+      </w:r>
     </w:p>
     <w:sectPr>
       <w:pgSz w:w="11906" w:h="16838"/>
@@ -1555,6 +1750,146 @@
     </w:lvl>
   </w:abstractNum>
   <w:abstractNum w:abstractNumId="2" w15:restartNumberingAfterBreak="0">
+    <w:nsid w:val="56FC5B37"/>
+    <w:multiLevelType w:val="multilevel"/>
+    <w:tmpl w:val="33745C64"/>
+    <w:lvl w:ilvl="0">
+      <w:start w:val="1"/>
+      <w:numFmt w:val="bullet"/>
+      <w:lvlText w:val=""/>
+      <w:lvlJc w:val="left"/>
+      <w:pPr>
+        <w:tabs>
+          <w:tab w:val="num" w:pos="720"/>
+        </w:tabs>
+        <w:ind w:left="720" w:hanging="360"/>
+      </w:pPr>
+      <w:rPr>
+        <w:rFonts w:ascii="Symbol" w:hAnsi="Symbol" w:cs="OpenSymbol" w:hint="default"/>
+      </w:rPr>
+    </w:lvl>
+    <w:lvl w:ilvl="1">
+      <w:start w:val="1"/>
+      <w:numFmt w:val="bullet"/>
+      <w:lvlText w:val="◦"/>
+      <w:lvlJc w:val="left"/>
+      <w:pPr>
+        <w:tabs>
+          <w:tab w:val="num" w:pos="1080"/>
+        </w:tabs>
+        <w:ind w:left="1080" w:hanging="360"/>
+      </w:pPr>
+      <w:rPr>
+        <w:rFonts w:ascii="OpenSymbol" w:hAnsi="OpenSymbol" w:cs="OpenSymbol" w:hint="default"/>
+      </w:rPr>
+    </w:lvl>
+    <w:lvl w:ilvl="2">
+      <w:start w:val="1"/>
+      <w:numFmt w:val="bullet"/>
+      <w:lvlText w:val="▪"/>
+      <w:lvlJc w:val="left"/>
+      <w:pPr>
+        <w:tabs>
+          <w:tab w:val="num" w:pos="1440"/>
+        </w:tabs>
+        <w:ind w:left="1440" w:hanging="360"/>
+      </w:pPr>
+      <w:rPr>
+        <w:rFonts w:ascii="OpenSymbol" w:hAnsi="OpenSymbol" w:cs="OpenSymbol" w:hint="default"/>
+      </w:rPr>
+    </w:lvl>
+    <w:lvl w:ilvl="3">
+      <w:start w:val="1"/>
+      <w:numFmt w:val="bullet"/>
+      <w:lvlText w:val=""/>
+      <w:lvlJc w:val="left"/>
+      <w:pPr>
+        <w:tabs>
+          <w:tab w:val="num" w:pos="1800"/>
+        </w:tabs>
+        <w:ind w:left="1800" w:hanging="360"/>
+      </w:pPr>
+      <w:rPr>
+        <w:rFonts w:ascii="Symbol" w:hAnsi="Symbol" w:cs="OpenSymbol" w:hint="default"/>
+      </w:rPr>
+    </w:lvl>
+    <w:lvl w:ilvl="4">
+      <w:start w:val="1"/>
+      <w:numFmt w:val="bullet"/>
+      <w:lvlText w:val="◦"/>
+      <w:lvlJc w:val="left"/>
+      <w:pPr>
+        <w:tabs>
+          <w:tab w:val="num" w:pos="2160"/>
+        </w:tabs>
+        <w:ind w:left="2160" w:hanging="360"/>
+      </w:pPr>
+      <w:rPr>
+        <w:rFonts w:ascii="OpenSymbol" w:hAnsi="OpenSymbol" w:cs="OpenSymbol" w:hint="default"/>
+      </w:rPr>
+    </w:lvl>
+    <w:lvl w:ilvl="5">
+      <w:start w:val="1"/>
+      <w:numFmt w:val="bullet"/>
+      <w:lvlText w:val="▪"/>
+      <w:lvlJc w:val="left"/>
+      <w:pPr>
+        <w:tabs>
+          <w:tab w:val="num" w:pos="2520"/>
+        </w:tabs>
+        <w:ind w:left="2520" w:hanging="360"/>
+      </w:pPr>
+      <w:rPr>
+        <w:rFonts w:ascii="OpenSymbol" w:hAnsi="OpenSymbol" w:cs="OpenSymbol" w:hint="default"/>
+      </w:rPr>
+    </w:lvl>
+    <w:lvl w:ilvl="6">
+      <w:start w:val="1"/>
+      <w:numFmt w:val="bullet"/>
+      <w:lvlText w:val=""/>
+      <w:lvlJc w:val="left"/>
+      <w:pPr>
+        <w:tabs>
+          <w:tab w:val="num" w:pos="2880"/>
+        </w:tabs>
+        <w:ind w:left="2880" w:hanging="360"/>
+      </w:pPr>
+      <w:rPr>
+        <w:rFonts w:ascii="Symbol" w:hAnsi="Symbol" w:cs="OpenSymbol" w:hint="default"/>
+      </w:rPr>
+    </w:lvl>
+    <w:lvl w:ilvl="7">
+      <w:start w:val="1"/>
+      <w:numFmt w:val="bullet"/>
+      <w:lvlText w:val="◦"/>
+      <w:lvlJc w:val="left"/>
+      <w:pPr>
+        <w:tabs>
+          <w:tab w:val="num" w:pos="3240"/>
+        </w:tabs>
+        <w:ind w:left="3240" w:hanging="360"/>
+      </w:pPr>
+      <w:rPr>
+        <w:rFonts w:ascii="OpenSymbol" w:hAnsi="OpenSymbol" w:cs="OpenSymbol" w:hint="default"/>
+      </w:rPr>
+    </w:lvl>
+    <w:lvl w:ilvl="8">
+      <w:start w:val="1"/>
+      <w:numFmt w:val="bullet"/>
+      <w:lvlText w:val="▪"/>
+      <w:lvlJc w:val="left"/>
+      <w:pPr>
+        <w:tabs>
+          <w:tab w:val="num" w:pos="3600"/>
+        </w:tabs>
+        <w:ind w:left="3600" w:hanging="360"/>
+      </w:pPr>
+      <w:rPr>
+        <w:rFonts w:ascii="OpenSymbol" w:hAnsi="OpenSymbol" w:cs="OpenSymbol" w:hint="default"/>
+      </w:rPr>
+    </w:lvl>
+  </w:abstractNum>
+  <w:abstractNum w:abstractNumId="3" w15:restartNumberingAfterBreak="0">
     <w:nsid w:val="69FE7C6C"/>
     <w:multiLevelType w:val="multilevel"/>
     <w:tmpl w:val="1870C43A"/>
@@ -1695,13 +2030,16 @@
     </w:lvl>
   </w:abstractNum>
   <w:num w:numId="1">
-    <w:abstractNumId w:val="2"/>
+    <w:abstractNumId w:val="3"/>
   </w:num>
   <w:num w:numId="2">
     <w:abstractNumId w:val="1"/>
   </w:num>
   <w:num w:numId="3">
     <w:abstractNumId w:val="0"/>
+  </w:num>
+  <w:num w:numId="4">
+    <w:abstractNumId w:val="2"/>
   </w:num>
 </w:numbering>
 </file>
@@ -2217,6 +2555,12 @@
       <w:szCs w:val="21"/>
     </w:rPr>
   </w:style>
+  <w:style w:type="paragraph" w:customStyle="1" w:styleId="FrameContents">
+    <w:name w:val="Frame Contents"/>
+    <w:basedOn w:val="Normal"/>
+    <w:qFormat/>
+    <w:rsid w:val="0022217C"/>
+  </w:style>
 </w:styles>
 </file>
 

</xml_diff>